<commit_message>
Docs: added enterprise model and business goals to ideas and updated requirements in report
</commit_message>
<xml_diff>
--- a/docs/ideas.docx
+++ b/docs/ideas.docx
@@ -44,6 +44,750 @@
     <w:p>
       <w:r>
         <w:t>See file for eer module “stolen” from a blog of a full-stack developer</w:t>
+      </w:r>
+    </w:p>
+    <w:p/>
+    <w:p>
+      <w:pPr>
+        <w:rPr>
+          <w:u w:val="single"/>
+        </w:rPr>
+      </w:pPr>
+      <w:r>
+        <w:rPr>
+          <w:u w:val="single"/>
+        </w:rPr>
+        <w:t>Enterprise Model:</w:t>
+      </w:r>
+    </w:p>
+    <w:p>
+      <w:r>
+        <w:t>A clerk in head office (or operational manager) sets the routes and times it wants for the bus lines.</w:t>
+      </w:r>
+    </w:p>
+    <w:p>
+      <w:r>
+        <w:t>Drivers are assigned to the routes, reducing the total time of the route to their contracted hours: the closest it gets to 0 the better (hours left to allocate)</w:t>
+      </w:r>
+    </w:p>
+    <w:p>
+      <w:r>
+        <w:t>Customers look at the timetable for the line, without knowing who the driver is, and choose the bus they want to take.</w:t>
+      </w:r>
+    </w:p>
+    <w:p>
+      <w:r>
+        <w:t>They come in the bus, pay the driver, or show them a previously bought and still valid ticket, and get into the bus.</w:t>
+      </w:r>
+    </w:p>
+    <w:p>
+      <w:r>
+        <w:rPr>
+          <w:noProof/>
+        </w:rPr>
+        <mc:AlternateContent>
+          <mc:Choice Requires="wps">
+            <w:drawing>
+              <wp:anchor distT="0" distB="0" distL="114300" distR="114300" simplePos="0" relativeHeight="251665408" behindDoc="0" locked="0" layoutInCell="1" allowOverlap="1" wp14:anchorId="141E495E" wp14:editId="68F152BE">
+                <wp:simplePos x="0" y="0"/>
+                <wp:positionH relativeFrom="margin">
+                  <wp:align>center</wp:align>
+                </wp:positionH>
+                <wp:positionV relativeFrom="paragraph">
+                  <wp:posOffset>1558290</wp:posOffset>
+                </wp:positionV>
+                <wp:extent cx="1533525" cy="657225"/>
+                <wp:effectExtent l="0" t="0" r="28575" b="28575"/>
+                <wp:wrapNone/>
+                <wp:docPr id="4" name="Rectangle 4"/>
+                <wp:cNvGraphicFramePr/>
+                <a:graphic xmlns:a="http://schemas.openxmlformats.org/drawingml/2006/main">
+                  <a:graphicData uri="http://schemas.microsoft.com/office/word/2010/wordprocessingShape">
+                    <wps:wsp>
+                      <wps:cNvSpPr/>
+                      <wps:spPr>
+                        <a:xfrm>
+                          <a:off x="0" y="0"/>
+                          <a:ext cx="1533525" cy="657225"/>
+                        </a:xfrm>
+                        <a:prstGeom prst="rect">
+                          <a:avLst/>
+                        </a:prstGeom>
+                      </wps:spPr>
+                      <wps:style>
+                        <a:lnRef idx="2">
+                          <a:schemeClr val="accent1">
+                            <a:shade val="50000"/>
+                          </a:schemeClr>
+                        </a:lnRef>
+                        <a:fillRef idx="1">
+                          <a:schemeClr val="accent1"/>
+                        </a:fillRef>
+                        <a:effectRef idx="0">
+                          <a:schemeClr val="accent1"/>
+                        </a:effectRef>
+                        <a:fontRef idx="minor">
+                          <a:schemeClr val="lt1"/>
+                        </a:fontRef>
+                      </wps:style>
+                      <wps:txbx>
+                        <w:txbxContent>
+                          <w:p>
+                            <w:pPr>
+                              <w:jc w:val="center"/>
+                            </w:pPr>
+                            <w:r>
+                              <w:t>Clerk</w:t>
+                            </w:r>
+                          </w:p>
+                          <w:p>
+                            <w:pPr>
+                              <w:jc w:val="center"/>
+                            </w:pPr>
+                            <w:r>
+                              <w:t>(Sets routes and rotas)</w:t>
+                            </w:r>
+                          </w:p>
+                        </w:txbxContent>
+                      </wps:txbx>
+                      <wps:bodyPr rot="0" spcFirstLastPara="0" vertOverflow="overflow" horzOverflow="overflow" vert="horz" wrap="square" lIns="91440" tIns="45720" rIns="91440" bIns="45720" numCol="1" spcCol="0" rtlCol="0" fromWordArt="0" anchor="ctr" anchorCtr="0" forceAA="0" compatLnSpc="1">
+                        <a:prstTxWarp prst="textNoShape">
+                          <a:avLst/>
+                        </a:prstTxWarp>
+                        <a:noAutofit/>
+                      </wps:bodyPr>
+                    </wps:wsp>
+                  </a:graphicData>
+                </a:graphic>
+                <wp14:sizeRelH relativeFrom="margin">
+                  <wp14:pctWidth>0</wp14:pctWidth>
+                </wp14:sizeRelH>
+              </wp:anchor>
+            </w:drawing>
+          </mc:Choice>
+          <mc:Fallback>
+            <w:pict>
+              <v:rect w14:anchorId="141E495E" id="Rectangle 4" o:spid="_x0000_s1026" style="position:absolute;margin-left:0;margin-top:122.7pt;width:120.75pt;height:51.75pt;z-index:251665408;visibility:visible;mso-wrap-style:square;mso-width-percent:0;mso-wrap-distance-left:9pt;mso-wrap-distance-top:0;mso-wrap-distance-right:9pt;mso-wrap-distance-bottom:0;mso-position-horizontal:center;mso-position-horizontal-relative:margin;mso-position-vertical:absolute;mso-position-vertical-relative:text;mso-width-percent:0;mso-width-relative:margin;v-text-anchor:middle" o:gfxdata="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" fillcolor="#4472c4 [3204]" strokecolor="#1f3763 [1604]" strokeweight="1pt">
+                <v:textbox>
+                  <w:txbxContent>
+                    <w:p>
+                      <w:pPr>
+                        <w:jc w:val="center"/>
+                      </w:pPr>
+                      <w:r>
+                        <w:t>Clerk</w:t>
+                      </w:r>
+                    </w:p>
+                    <w:p>
+                      <w:pPr>
+                        <w:jc w:val="center"/>
+                      </w:pPr>
+                      <w:r>
+                        <w:t>(Sets routes and rotas)</w:t>
+                      </w:r>
+                    </w:p>
+                  </w:txbxContent>
+                </v:textbox>
+                <w10:wrap anchorx="margin"/>
+              </v:rect>
+            </w:pict>
+          </mc:Fallback>
+        </mc:AlternateContent>
+      </w:r>
+      <w:r>
+        <w:rPr>
+          <w:noProof/>
+        </w:rPr>
+        <mc:AlternateContent>
+          <mc:Choice Requires="wps">
+            <w:drawing>
+              <wp:anchor distT="0" distB="0" distL="114300" distR="114300" simplePos="0" relativeHeight="251669504" behindDoc="0" locked="0" layoutInCell="1" allowOverlap="1">
+                <wp:simplePos x="0" y="0"/>
+                <wp:positionH relativeFrom="column">
+                  <wp:posOffset>1152525</wp:posOffset>
+                </wp:positionH>
+                <wp:positionV relativeFrom="paragraph">
+                  <wp:posOffset>443865</wp:posOffset>
+                </wp:positionV>
+                <wp:extent cx="561975" cy="9525"/>
+                <wp:effectExtent l="0" t="0" r="28575" b="28575"/>
+                <wp:wrapNone/>
+                <wp:docPr id="8" name="Straight Connector 8"/>
+                <wp:cNvGraphicFramePr/>
+                <a:graphic xmlns:a="http://schemas.openxmlformats.org/drawingml/2006/main">
+                  <a:graphicData uri="http://schemas.microsoft.com/office/word/2010/wordprocessingShape">
+                    <wps:wsp>
+                      <wps:cNvCnPr/>
+                      <wps:spPr>
+                        <a:xfrm flipV="1">
+                          <a:off x="0" y="0"/>
+                          <a:ext cx="561975" cy="9525"/>
+                        </a:xfrm>
+                        <a:prstGeom prst="line">
+                          <a:avLst/>
+                        </a:prstGeom>
+                      </wps:spPr>
+                      <wps:style>
+                        <a:lnRef idx="1">
+                          <a:schemeClr val="accent1"/>
+                        </a:lnRef>
+                        <a:fillRef idx="0">
+                          <a:schemeClr val="accent1"/>
+                        </a:fillRef>
+                        <a:effectRef idx="0">
+                          <a:schemeClr val="accent1"/>
+                        </a:effectRef>
+                        <a:fontRef idx="minor">
+                          <a:schemeClr val="tx1"/>
+                        </a:fontRef>
+                      </wps:style>
+                      <wps:bodyPr/>
+                    </wps:wsp>
+                  </a:graphicData>
+                </a:graphic>
+              </wp:anchor>
+            </w:drawing>
+          </mc:Choice>
+          <mc:Fallback>
+            <w:pict>
+              <v:line w14:anchorId="30E2FCA9" id="Straight Connector 8" o:spid="_x0000_s1026" style="position:absolute;flip:y;z-index:251669504;visibility:visible;mso-wrap-style:square;mso-wrap-distance-left:9pt;mso-wrap-distance-top:0;mso-wrap-distance-right:9pt;mso-wrap-distance-bottom:0;mso-position-horizontal:absolute;mso-position-horizontal-relative:text;mso-position-vertical:absolute;mso-position-vertical-relative:text" from="90.75pt,34.95pt" to="135pt,35.7pt" o:gfxdata="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" strokecolor="#4472c4 [3204]" strokeweight=".5pt">
+                <v:stroke joinstyle="miter"/>
+              </v:line>
+            </w:pict>
+          </mc:Fallback>
+        </mc:AlternateContent>
+      </w:r>
+      <w:r>
+        <w:rPr>
+          <w:noProof/>
+        </w:rPr>
+        <mc:AlternateContent>
+          <mc:Choice Requires="wps">
+            <w:drawing>
+              <wp:anchor distT="0" distB="0" distL="114300" distR="114300" simplePos="0" relativeHeight="251668480" behindDoc="0" locked="0" layoutInCell="1" allowOverlap="1">
+                <wp:simplePos x="0" y="0"/>
+                <wp:positionH relativeFrom="column">
+                  <wp:posOffset>2762250</wp:posOffset>
+                </wp:positionH>
+                <wp:positionV relativeFrom="paragraph">
+                  <wp:posOffset>339090</wp:posOffset>
+                </wp:positionV>
+                <wp:extent cx="714375" cy="0"/>
+                <wp:effectExtent l="0" t="0" r="0" b="0"/>
+                <wp:wrapNone/>
+                <wp:docPr id="7" name="Straight Connector 7"/>
+                <wp:cNvGraphicFramePr/>
+                <a:graphic xmlns:a="http://schemas.openxmlformats.org/drawingml/2006/main">
+                  <a:graphicData uri="http://schemas.microsoft.com/office/word/2010/wordprocessingShape">
+                    <wps:wsp>
+                      <wps:cNvCnPr/>
+                      <wps:spPr>
+                        <a:xfrm flipH="1">
+                          <a:off x="0" y="0"/>
+                          <a:ext cx="714375" cy="0"/>
+                        </a:xfrm>
+                        <a:prstGeom prst="line">
+                          <a:avLst/>
+                        </a:prstGeom>
+                      </wps:spPr>
+                      <wps:style>
+                        <a:lnRef idx="1">
+                          <a:schemeClr val="accent1"/>
+                        </a:lnRef>
+                        <a:fillRef idx="0">
+                          <a:schemeClr val="accent1"/>
+                        </a:fillRef>
+                        <a:effectRef idx="0">
+                          <a:schemeClr val="accent1"/>
+                        </a:effectRef>
+                        <a:fontRef idx="minor">
+                          <a:schemeClr val="tx1"/>
+                        </a:fontRef>
+                      </wps:style>
+                      <wps:bodyPr/>
+                    </wps:wsp>
+                  </a:graphicData>
+                </a:graphic>
+              </wp:anchor>
+            </w:drawing>
+          </mc:Choice>
+          <mc:Fallback>
+            <w:pict>
+              <v:line w14:anchorId="1C8C183F" id="Straight Connector 7" o:spid="_x0000_s1026" style="position:absolute;flip:x;z-index:251668480;visibility:visible;mso-wrap-style:square;mso-wrap-distance-left:9pt;mso-wrap-distance-top:0;mso-wrap-distance-right:9pt;mso-wrap-distance-bottom:0;mso-position-horizontal:absolute;mso-position-horizontal-relative:text;mso-position-vertical:absolute;mso-position-vertical-relative:text" from="217.5pt,26.7pt" to="273.75pt,26.7pt" o:gfxdata="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" strokecolor="#4472c4 [3204]" strokeweight=".5pt">
+                <v:stroke joinstyle="miter"/>
+              </v:line>
+            </w:pict>
+          </mc:Fallback>
+        </mc:AlternateContent>
+      </w:r>
+      <w:r>
+        <w:rPr>
+          <w:noProof/>
+        </w:rPr>
+        <mc:AlternateContent>
+          <mc:Choice Requires="wps">
+            <w:drawing>
+              <wp:anchor distT="0" distB="0" distL="114300" distR="114300" simplePos="0" relativeHeight="251667456" behindDoc="0" locked="0" layoutInCell="1" allowOverlap="1">
+                <wp:simplePos x="0" y="0"/>
+                <wp:positionH relativeFrom="column">
+                  <wp:posOffset>3152775</wp:posOffset>
+                </wp:positionH>
+                <wp:positionV relativeFrom="paragraph">
+                  <wp:posOffset>672465</wp:posOffset>
+                </wp:positionV>
+                <wp:extent cx="704850" cy="914400"/>
+                <wp:effectExtent l="0" t="0" r="19050" b="19050"/>
+                <wp:wrapNone/>
+                <wp:docPr id="6" name="Straight Connector 6"/>
+                <wp:cNvGraphicFramePr/>
+                <a:graphic xmlns:a="http://schemas.openxmlformats.org/drawingml/2006/main">
+                  <a:graphicData uri="http://schemas.microsoft.com/office/word/2010/wordprocessingShape">
+                    <wps:wsp>
+                      <wps:cNvCnPr/>
+                      <wps:spPr>
+                        <a:xfrm flipV="1">
+                          <a:off x="0" y="0"/>
+                          <a:ext cx="704850" cy="914400"/>
+                        </a:xfrm>
+                        <a:prstGeom prst="line">
+                          <a:avLst/>
+                        </a:prstGeom>
+                      </wps:spPr>
+                      <wps:style>
+                        <a:lnRef idx="1">
+                          <a:schemeClr val="accent1"/>
+                        </a:lnRef>
+                        <a:fillRef idx="0">
+                          <a:schemeClr val="accent1"/>
+                        </a:fillRef>
+                        <a:effectRef idx="0">
+                          <a:schemeClr val="accent1"/>
+                        </a:effectRef>
+                        <a:fontRef idx="minor">
+                          <a:schemeClr val="tx1"/>
+                        </a:fontRef>
+                      </wps:style>
+                      <wps:bodyPr/>
+                    </wps:wsp>
+                  </a:graphicData>
+                </a:graphic>
+              </wp:anchor>
+            </w:drawing>
+          </mc:Choice>
+          <mc:Fallback>
+            <w:pict>
+              <v:line w14:anchorId="1342F6B2" id="Straight Connector 6" o:spid="_x0000_s1026" style="position:absolute;flip:y;z-index:251667456;visibility:visible;mso-wrap-style:square;mso-wrap-distance-left:9pt;mso-wrap-distance-top:0;mso-wrap-distance-right:9pt;mso-wrap-distance-bottom:0;mso-position-horizontal:absolute;mso-position-horizontal-relative:text;mso-position-vertical:absolute;mso-position-vertical-relative:text" from="248.25pt,52.95pt" to="303.75pt,124.95pt" o:gfxdata="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" strokecolor="#4472c4 [3204]" strokeweight=".5pt">
+                <v:stroke joinstyle="miter"/>
+              </v:line>
+            </w:pict>
+          </mc:Fallback>
+        </mc:AlternateContent>
+      </w:r>
+      <w:r>
+        <w:rPr>
+          <w:noProof/>
+        </w:rPr>
+        <mc:AlternateContent>
+          <mc:Choice Requires="wps">
+            <w:drawing>
+              <wp:anchor distT="0" distB="0" distL="114300" distR="114300" simplePos="0" relativeHeight="251666432" behindDoc="0" locked="0" layoutInCell="1" allowOverlap="1">
+                <wp:simplePos x="0" y="0"/>
+                <wp:positionH relativeFrom="column">
+                  <wp:posOffset>2314575</wp:posOffset>
+                </wp:positionH>
+                <wp:positionV relativeFrom="paragraph">
+                  <wp:posOffset>767715</wp:posOffset>
+                </wp:positionV>
+                <wp:extent cx="247650" cy="809625"/>
+                <wp:effectExtent l="0" t="0" r="19050" b="28575"/>
+                <wp:wrapNone/>
+                <wp:docPr id="5" name="Straight Connector 5"/>
+                <wp:cNvGraphicFramePr/>
+                <a:graphic xmlns:a="http://schemas.openxmlformats.org/drawingml/2006/main">
+                  <a:graphicData uri="http://schemas.microsoft.com/office/word/2010/wordprocessingShape">
+                    <wps:wsp>
+                      <wps:cNvCnPr/>
+                      <wps:spPr>
+                        <a:xfrm flipH="1" flipV="1">
+                          <a:off x="0" y="0"/>
+                          <a:ext cx="247650" cy="809625"/>
+                        </a:xfrm>
+                        <a:prstGeom prst="line">
+                          <a:avLst/>
+                        </a:prstGeom>
+                      </wps:spPr>
+                      <wps:style>
+                        <a:lnRef idx="1">
+                          <a:schemeClr val="accent1"/>
+                        </a:lnRef>
+                        <a:fillRef idx="0">
+                          <a:schemeClr val="accent1"/>
+                        </a:fillRef>
+                        <a:effectRef idx="0">
+                          <a:schemeClr val="accent1"/>
+                        </a:effectRef>
+                        <a:fontRef idx="minor">
+                          <a:schemeClr val="tx1"/>
+                        </a:fontRef>
+                      </wps:style>
+                      <wps:bodyPr/>
+                    </wps:wsp>
+                  </a:graphicData>
+                </a:graphic>
+              </wp:anchor>
+            </w:drawing>
+          </mc:Choice>
+          <mc:Fallback>
+            <w:pict>
+              <v:line w14:anchorId="53E8221D" id="Straight Connector 5" o:spid="_x0000_s1026" style="position:absolute;flip:x y;z-index:251666432;visibility:visible;mso-wrap-style:square;mso-wrap-distance-left:9pt;mso-wrap-distance-top:0;mso-wrap-distance-right:9pt;mso-wrap-distance-bottom:0;mso-position-horizontal:absolute;mso-position-horizontal-relative:text;mso-position-vertical:absolute;mso-position-vertical-relative:text" from="182.25pt,60.45pt" to="201.75pt,124.2pt" o:gfxdata="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" strokecolor="#4472c4 [3204]" strokeweight=".5pt">
+                <v:stroke joinstyle="miter"/>
+              </v:line>
+            </w:pict>
+          </mc:Fallback>
+        </mc:AlternateContent>
+      </w:r>
+      <w:r>
+        <w:rPr>
+          <w:noProof/>
+        </w:rPr>
+        <mc:AlternateContent>
+          <mc:Choice Requires="wps">
+            <w:drawing>
+              <wp:anchor distT="0" distB="0" distL="114300" distR="114300" simplePos="0" relativeHeight="251663360" behindDoc="0" locked="0" layoutInCell="1" allowOverlap="1" wp14:anchorId="141E495E" wp14:editId="68F152BE">
+                <wp:simplePos x="0" y="0"/>
+                <wp:positionH relativeFrom="column">
+                  <wp:posOffset>3448050</wp:posOffset>
+                </wp:positionH>
+                <wp:positionV relativeFrom="paragraph">
+                  <wp:posOffset>100965</wp:posOffset>
+                </wp:positionV>
+                <wp:extent cx="1181100" cy="657225"/>
+                <wp:effectExtent l="0" t="0" r="19050" b="28575"/>
+                <wp:wrapNone/>
+                <wp:docPr id="3" name="Rectangle 3"/>
+                <wp:cNvGraphicFramePr/>
+                <a:graphic xmlns:a="http://schemas.openxmlformats.org/drawingml/2006/main">
+                  <a:graphicData uri="http://schemas.microsoft.com/office/word/2010/wordprocessingShape">
+                    <wps:wsp>
+                      <wps:cNvSpPr/>
+                      <wps:spPr>
+                        <a:xfrm>
+                          <a:off x="0" y="0"/>
+                          <a:ext cx="1181100" cy="657225"/>
+                        </a:xfrm>
+                        <a:prstGeom prst="rect">
+                          <a:avLst/>
+                        </a:prstGeom>
+                      </wps:spPr>
+                      <wps:style>
+                        <a:lnRef idx="2">
+                          <a:schemeClr val="accent1">
+                            <a:shade val="50000"/>
+                          </a:schemeClr>
+                        </a:lnRef>
+                        <a:fillRef idx="1">
+                          <a:schemeClr val="accent1"/>
+                        </a:fillRef>
+                        <a:effectRef idx="0">
+                          <a:schemeClr val="accent1"/>
+                        </a:effectRef>
+                        <a:fontRef idx="minor">
+                          <a:schemeClr val="lt1"/>
+                        </a:fontRef>
+                      </wps:style>
+                      <wps:txbx>
+                        <w:txbxContent>
+                          <w:p>
+                            <w:pPr>
+                              <w:jc w:val="center"/>
+                            </w:pPr>
+                            <w:r>
+                              <w:t>Driver</w:t>
+                            </w:r>
+                          </w:p>
+                        </w:txbxContent>
+                      </wps:txbx>
+                      <wps:bodyPr rot="0" spcFirstLastPara="0" vertOverflow="overflow" horzOverflow="overflow" vert="horz" wrap="square" lIns="91440" tIns="45720" rIns="91440" bIns="45720" numCol="1" spcCol="0" rtlCol="0" fromWordArt="0" anchor="ctr" anchorCtr="0" forceAA="0" compatLnSpc="1">
+                        <a:prstTxWarp prst="textNoShape">
+                          <a:avLst/>
+                        </a:prstTxWarp>
+                        <a:noAutofit/>
+                      </wps:bodyPr>
+                    </wps:wsp>
+                  </a:graphicData>
+                </a:graphic>
+              </wp:anchor>
+            </w:drawing>
+          </mc:Choice>
+          <mc:Fallback>
+            <w:pict>
+              <v:rect w14:anchorId="141E495E" id="Rectangle 3" o:spid="_x0000_s1027" style="position:absolute;margin-left:271.5pt;margin-top:7.95pt;width:93pt;height:51.75pt;z-index:251663360;visibility:visible;mso-wrap-style:square;mso-wrap-distance-left:9pt;mso-wrap-distance-top:0;mso-wrap-distance-right:9pt;mso-wrap-distance-bottom:0;mso-position-horizontal:absolute;mso-position-horizontal-relative:text;mso-position-vertical:absolute;mso-position-vertical-relative:text;v-text-anchor:middle" o:gfxdata="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" fillcolor="#4472c4 [3204]" strokecolor="#1f3763 [1604]" strokeweight="1pt">
+                <v:textbox>
+                  <w:txbxContent>
+                    <w:p>
+                      <w:pPr>
+                        <w:jc w:val="center"/>
+                      </w:pPr>
+                      <w:r>
+                        <w:t>Driver</w:t>
+                      </w:r>
+                    </w:p>
+                  </w:txbxContent>
+                </v:textbox>
+              </v:rect>
+            </w:pict>
+          </mc:Fallback>
+        </mc:AlternateContent>
+      </w:r>
+      <w:r>
+        <w:rPr>
+          <w:noProof/>
+        </w:rPr>
+        <mc:AlternateContent>
+          <mc:Choice Requires="wps">
+            <w:drawing>
+              <wp:anchor distT="0" distB="0" distL="114300" distR="114300" simplePos="0" relativeHeight="251661312" behindDoc="0" locked="0" layoutInCell="1" allowOverlap="1" wp14:anchorId="141E495E" wp14:editId="68F152BE">
+                <wp:simplePos x="0" y="0"/>
+                <wp:positionH relativeFrom="column">
+                  <wp:posOffset>1666875</wp:posOffset>
+                </wp:positionH>
+                <wp:positionV relativeFrom="paragraph">
+                  <wp:posOffset>100965</wp:posOffset>
+                </wp:positionV>
+                <wp:extent cx="1181100" cy="657225"/>
+                <wp:effectExtent l="0" t="0" r="19050" b="28575"/>
+                <wp:wrapNone/>
+                <wp:docPr id="2" name="Rectangle 2"/>
+                <wp:cNvGraphicFramePr/>
+                <a:graphic xmlns:a="http://schemas.openxmlformats.org/drawingml/2006/main">
+                  <a:graphicData uri="http://schemas.microsoft.com/office/word/2010/wordprocessingShape">
+                    <wps:wsp>
+                      <wps:cNvSpPr/>
+                      <wps:spPr>
+                        <a:xfrm>
+                          <a:off x="0" y="0"/>
+                          <a:ext cx="1181100" cy="657225"/>
+                        </a:xfrm>
+                        <a:prstGeom prst="rect">
+                          <a:avLst/>
+                        </a:prstGeom>
+                      </wps:spPr>
+                      <wps:style>
+                        <a:lnRef idx="2">
+                          <a:schemeClr val="accent1">
+                            <a:shade val="50000"/>
+                          </a:schemeClr>
+                        </a:lnRef>
+                        <a:fillRef idx="1">
+                          <a:schemeClr val="accent1"/>
+                        </a:fillRef>
+                        <a:effectRef idx="0">
+                          <a:schemeClr val="accent1"/>
+                        </a:effectRef>
+                        <a:fontRef idx="minor">
+                          <a:schemeClr val="lt1"/>
+                        </a:fontRef>
+                      </wps:style>
+                      <wps:txbx>
+                        <w:txbxContent>
+                          <w:p>
+                            <w:pPr>
+                              <w:jc w:val="center"/>
+                            </w:pPr>
+                            <w:r>
+                              <w:t>Bus</w:t>
+                            </w:r>
+                          </w:p>
+                          <w:p>
+                            <w:pPr>
+                              <w:jc w:val="center"/>
+                            </w:pPr>
+                            <w:r>
+                              <w:t>(Route)</w:t>
+                            </w:r>
+                          </w:p>
+                        </w:txbxContent>
+                      </wps:txbx>
+                      <wps:bodyPr rot="0" spcFirstLastPara="0" vertOverflow="overflow" horzOverflow="overflow" vert="horz" wrap="square" lIns="91440" tIns="45720" rIns="91440" bIns="45720" numCol="1" spcCol="0" rtlCol="0" fromWordArt="0" anchor="ctr" anchorCtr="0" forceAA="0" compatLnSpc="1">
+                        <a:prstTxWarp prst="textNoShape">
+                          <a:avLst/>
+                        </a:prstTxWarp>
+                        <a:noAutofit/>
+                      </wps:bodyPr>
+                    </wps:wsp>
+                  </a:graphicData>
+                </a:graphic>
+              </wp:anchor>
+            </w:drawing>
+          </mc:Choice>
+          <mc:Fallback>
+            <w:pict>
+              <v:rect w14:anchorId="141E495E" id="Rectangle 2" o:spid="_x0000_s1028" style="position:absolute;margin-left:131.25pt;margin-top:7.95pt;width:93pt;height:51.75pt;z-index:251661312;visibility:visible;mso-wrap-style:square;mso-wrap-distance-left:9pt;mso-wrap-distance-top:0;mso-wrap-distance-right:9pt;mso-wrap-distance-bottom:0;mso-position-horizontal:absolute;mso-position-horizontal-relative:text;mso-position-vertical:absolute;mso-position-vertical-relative:text;v-text-anchor:middle" o:gfxdata="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" fillcolor="#4472c4 [3204]" strokecolor="#1f3763 [1604]" strokeweight="1pt">
+                <v:textbox>
+                  <w:txbxContent>
+                    <w:p>
+                      <w:pPr>
+                        <w:jc w:val="center"/>
+                      </w:pPr>
+                      <w:r>
+                        <w:t>Bus</w:t>
+                      </w:r>
+                    </w:p>
+                    <w:p>
+                      <w:pPr>
+                        <w:jc w:val="center"/>
+                      </w:pPr>
+                      <w:r>
+                        <w:t>(Route)</w:t>
+                      </w:r>
+                    </w:p>
+                  </w:txbxContent>
+                </v:textbox>
+              </v:rect>
+            </w:pict>
+          </mc:Fallback>
+        </mc:AlternateContent>
+      </w:r>
+      <w:r>
+        <w:rPr>
+          <w:noProof/>
+        </w:rPr>
+        <mc:AlternateContent>
+          <mc:Choice Requires="wps">
+            <w:drawing>
+              <wp:anchor distT="0" distB="0" distL="114300" distR="114300" simplePos="0" relativeHeight="251659264" behindDoc="0" locked="0" layoutInCell="1" allowOverlap="1">
+                <wp:simplePos x="0" y="0"/>
+                <wp:positionH relativeFrom="column">
+                  <wp:posOffset>19050</wp:posOffset>
+                </wp:positionH>
+                <wp:positionV relativeFrom="paragraph">
+                  <wp:posOffset>100965</wp:posOffset>
+                </wp:positionV>
+                <wp:extent cx="1181100" cy="657225"/>
+                <wp:effectExtent l="0" t="0" r="19050" b="28575"/>
+                <wp:wrapNone/>
+                <wp:docPr id="1" name="Rectangle 1"/>
+                <wp:cNvGraphicFramePr/>
+                <a:graphic xmlns:a="http://schemas.openxmlformats.org/drawingml/2006/main">
+                  <a:graphicData uri="http://schemas.microsoft.com/office/word/2010/wordprocessingShape">
+                    <wps:wsp>
+                      <wps:cNvSpPr/>
+                      <wps:spPr>
+                        <a:xfrm>
+                          <a:off x="0" y="0"/>
+                          <a:ext cx="1181100" cy="657225"/>
+                        </a:xfrm>
+                        <a:prstGeom prst="rect">
+                          <a:avLst/>
+                        </a:prstGeom>
+                      </wps:spPr>
+                      <wps:style>
+                        <a:lnRef idx="2">
+                          <a:schemeClr val="accent1">
+                            <a:shade val="50000"/>
+                          </a:schemeClr>
+                        </a:lnRef>
+                        <a:fillRef idx="1">
+                          <a:schemeClr val="accent1"/>
+                        </a:fillRef>
+                        <a:effectRef idx="0">
+                          <a:schemeClr val="accent1"/>
+                        </a:effectRef>
+                        <a:fontRef idx="minor">
+                          <a:schemeClr val="lt1"/>
+                        </a:fontRef>
+                      </wps:style>
+                      <wps:txbx>
+                        <w:txbxContent>
+                          <w:p>
+                            <w:pPr>
+                              <w:jc w:val="center"/>
+                            </w:pPr>
+                            <w:r>
+                              <w:t>Customer</w:t>
+                            </w:r>
+                          </w:p>
+                        </w:txbxContent>
+                      </wps:txbx>
+                      <wps:bodyPr rot="0" spcFirstLastPara="0" vertOverflow="overflow" horzOverflow="overflow" vert="horz" wrap="square" lIns="91440" tIns="45720" rIns="91440" bIns="45720" numCol="1" spcCol="0" rtlCol="0" fromWordArt="0" anchor="ctr" anchorCtr="0" forceAA="0" compatLnSpc="1">
+                        <a:prstTxWarp prst="textNoShape">
+                          <a:avLst/>
+                        </a:prstTxWarp>
+                        <a:noAutofit/>
+                      </wps:bodyPr>
+                    </wps:wsp>
+                  </a:graphicData>
+                </a:graphic>
+              </wp:anchor>
+            </w:drawing>
+          </mc:Choice>
+          <mc:Fallback>
+            <w:pict>
+              <v:rect id="Rectangle 1" o:spid="_x0000_s1029" style="position:absolute;margin-left:1.5pt;margin-top:7.95pt;width:93pt;height:51.75pt;z-index:251659264;visibility:visible;mso-wrap-style:square;mso-wrap-distance-left:9pt;mso-wrap-distance-top:0;mso-wrap-distance-right:9pt;mso-wrap-distance-bottom:0;mso-position-horizontal:absolute;mso-position-horizontal-relative:text;mso-position-vertical:absolute;mso-position-vertical-relative:text;v-text-anchor:middle" o:gfxdata="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" fillcolor="#4472c4 [3204]" strokecolor="#1f3763 [1604]" strokeweight="1pt">
+                <v:textbox>
+                  <w:txbxContent>
+                    <w:p>
+                      <w:pPr>
+                        <w:jc w:val="center"/>
+                      </w:pPr>
+                      <w:r>
+                        <w:t>Customer</w:t>
+                      </w:r>
+                    </w:p>
+                  </w:txbxContent>
+                </v:textbox>
+              </v:rect>
+            </w:pict>
+          </mc:Fallback>
+        </mc:AlternateContent>
+      </w:r>
+    </w:p>
+    <w:p/>
+    <w:p/>
+    <w:p/>
+    <w:p/>
+    <w:p/>
+    <w:p/>
+    <w:p/>
+    <w:p>
+      <w:r>
+        <w:rPr>
+          <w:u w:val="single"/>
+        </w:rPr>
+        <w:t>Business goals:</w:t>
+      </w:r>
+    </w:p>
+    <w:p>
+      <w:r>
+        <w:t>The goal of the business is to provide customers with reliable, fast and relevant public transportation services, all whilst making the running costs (infrastructures, staff, etc) as low as possible to make as much profit as possible.</w:t>
+      </w:r>
+    </w:p>
+    <w:p>
+      <w:r>
+        <w:t xml:space="preserve">In order to make the service fast and relevant, the company tracks what stops seem to be the most used by customers, either through driver feedback and through the use of the website, and sees </w:t>
+      </w:r>
+      <w:r>
+        <w:lastRenderedPageBreak/>
+        <w:t>what sections and portions of the main lines are the most used at certain times of the day, adapting the routes and services available at certain times of the day according to the user needs (examples of adaptation would be school break vs term timetables, as well as not running the whole line at certain times of the day)</w:t>
+      </w:r>
+    </w:p>
+    <w:p>
+      <w:r>
+        <w:t>In order to make sure that the service is reliable, it constantly verifies if the rotas are properly allocated (no drivers assigned to two different routes at the same time) and checks against current traffic etc the time that it takes to go through the stops (e.g. changes the time it takes to get from stop A to stop B at peak times).</w:t>
+      </w:r>
+    </w:p>
+    <w:p>
+      <w:r>
+        <w:t>In order to avoid costs, the company makes sure that all the drivers have their hours allocated properly (not making less or more hours), as well as some systems that are used to make the service fast and reliable.</w:t>
+      </w:r>
+    </w:p>
+    <w:p/>
+    <w:p>
+      <w:r>
+        <w:t xml:space="preserve">To provide a better service to their customers, the company now wants to provide the customers with an online service where they can see the updated timetables for their favourite services at all times, and provide staff with a service that makes it easier for them to update bus timetables and make rotas, where all the information is centralized and where the computer systems </w:t>
+      </w:r>
+      <w:r>
+        <w:t>make the tedious work of checking rotas and timetables against each other for consistencies easier.</w:t>
       </w:r>
       <w:bookmarkStart w:id="0" w:name="_GoBack"/>
       <w:bookmarkEnd w:id="0"/>

</xml_diff>

<commit_message>
docs: fix typos/wording in business goals
</commit_message>
<xml_diff>
--- a/docs/ideas.docx
+++ b/docs/ideas.docx
@@ -14,7 +14,15 @@
     </w:p>
     <w:p>
       <w:r>
-        <w:t>Staff user: is allowed to change the information of the buses and create new timetables and routes, as well as change the price of tickets</w:t>
+        <w:t xml:space="preserve">Staff user: </w:t>
+      </w:r>
+      <w:proofErr w:type="gramStart"/>
+      <w:r>
+        <w:t>is allowed to</w:t>
+      </w:r>
+      <w:proofErr w:type="gramEnd"/>
+      <w:r>
+        <w:t xml:space="preserve"> change the information of the buses and create new timetables and routes, as well as change the price of tickets</w:t>
       </w:r>
     </w:p>
     <w:p>
@@ -33,17 +41,38 @@
       </w:r>
     </w:p>
     <w:p>
+      <w:proofErr w:type="spellStart"/>
       <w:r>
         <w:t>busI</w:t>
       </w:r>
       <w:r>
-        <w:t>D, lineID, to, from, departure</w:t>
+        <w:t>D</w:t>
+      </w:r>
+      <w:proofErr w:type="spellEnd"/>
+      <w:r>
+        <w:t xml:space="preserve">, </w:t>
+      </w:r>
+      <w:proofErr w:type="spellStart"/>
+      <w:r>
+        <w:t>lineID</w:t>
+      </w:r>
+      <w:proofErr w:type="spellEnd"/>
+      <w:r>
+        <w:t>, to, from, departure</w:t>
       </w:r>
     </w:p>
     <w:p/>
     <w:p>
       <w:r>
-        <w:t>See file for eer module “stolen” from a blog of a full-stack developer</w:t>
+        <w:t xml:space="preserve">See file for </w:t>
+      </w:r>
+      <w:proofErr w:type="spellStart"/>
+      <w:r>
+        <w:t>eer</w:t>
+      </w:r>
+      <w:proofErr w:type="spellEnd"/>
+      <w:r>
+        <w:t xml:space="preserve"> module “stolen” from a blog of a full-stack developer</w:t>
       </w:r>
     </w:p>
     <w:p/>
@@ -62,7 +91,13 @@
     </w:p>
     <w:p>
       <w:r>
-        <w:t>A clerk in head office (or operational manager) sets the routes and times it wants for the bus lines.</w:t>
+        <w:t>A clerk in head office (or operational manage</w:t>
+      </w:r>
+      <w:r>
+        <w:t>r) sets the routes and times they want</w:t>
+      </w:r>
+      <w:r>
+        <w:t xml:space="preserve"> for the bus lines.</w:t>
       </w:r>
     </w:p>
     <w:p>
@@ -77,7 +112,16 @@
     </w:p>
     <w:p>
       <w:r>
-        <w:t>They come in the bus, pay the driver, or show them a previously bought and still valid ticket, and get into the bus.</w:t>
+        <w:t xml:space="preserve">They </w:t>
+      </w:r>
+      <w:r>
+        <w:t xml:space="preserve">board </w:t>
+      </w:r>
+      <w:r>
+        <w:t xml:space="preserve">the bus, pay the driver, or show them a previously bought and still valid ticket, and </w:t>
+      </w:r>
+      <w:r>
+        <w:t>take a seat.</w:t>
       </w:r>
     </w:p>
     <w:p>
@@ -759,32 +803,69 @@
     </w:p>
     <w:p>
       <w:r>
-        <w:t>The goal of the business is to provide customers with reliable, fast and relevant public transportation services, all whilst making the running costs (infrastructures, staff, etc) as low as possible to make as much profit as possible.</w:t>
-      </w:r>
-    </w:p>
-    <w:p>
-      <w:r>
-        <w:t xml:space="preserve">In order to make the service fast and relevant, the company tracks what stops seem to be the most used by customers, either through driver feedback and through the use of the website, and sees </w:t>
+        <w:t xml:space="preserve">The goal of the business is to provide customers with reliable, </w:t>
+      </w:r>
+      <w:proofErr w:type="gramStart"/>
+      <w:r>
+        <w:t>fast</w:t>
+      </w:r>
+      <w:proofErr w:type="gramEnd"/>
+      <w:r>
+        <w:t xml:space="preserve"> and relevant public transportation services, all whilst making the running costs (infrastructures, staff, etc) as low as possible to make as much profit as possible.</w:t>
+      </w:r>
+    </w:p>
+    <w:p>
+      <w:r>
+        <w:t xml:space="preserve">In order to make the service fast and relevant, the company tracks what stops seem to be the most used by customers, either through driver feedback </w:t>
+      </w:r>
+      <w:r>
+        <w:t>or</w:t>
+      </w:r>
+      <w:r>
+        <w:t xml:space="preserve"> through the use of the website, and sees what </w:t>
       </w:r>
       <w:r>
         <w:lastRenderedPageBreak/>
-        <w:t>what sections and portions of the main lines are the most used at certain times of the day, adapting the routes and services available at certain times of the day according to the user needs (examples of adaptation would be school break vs term timetables, as well as not running the whole line at certain times of the day)</w:t>
-      </w:r>
-    </w:p>
-    <w:p>
-      <w:r>
-        <w:t>In order to make sure that the service is reliable, it constantly verifies if the rotas are properly allocated (no drivers assigned to two different routes at the same time) and checks against current traffic etc the time that it takes to go through the stops (e.g. changes the time it takes to get from stop A to stop B at peak times).</w:t>
-      </w:r>
-    </w:p>
-    <w:p>
-      <w:r>
-        <w:t>In order to avoid costs, the company makes sure that all the drivers have their hours allocated properly (not making less or more hours), as well as some systems that are used to make the service fast and reliable.</w:t>
-      </w:r>
-    </w:p>
-    <w:p/>
-    <w:p>
-      <w:r>
-        <w:t xml:space="preserve">To provide a better service to their customers, the company now wants to provide the customers with an online service where they can see the updated timetables for their favourite services at all times, and provide staff with a service that makes it easier for them to update bus timetables and make rotas, where all the information is centralized and where the computer systems </w:t>
+        <w:t xml:space="preserve">sections and portions of the main lines are </w:t>
+      </w:r>
+      <w:r>
+        <w:t xml:space="preserve">used the most </w:t>
+      </w:r>
+      <w:r>
+        <w:t xml:space="preserve">at certain times of the day, adapting the routes and services available at certain times of the day according to the user needs (examples of adaptation would be school </w:t>
+      </w:r>
+      <w:r>
+        <w:t>holidays</w:t>
+      </w:r>
+      <w:r>
+        <w:t xml:space="preserve"> vs</w:t>
+      </w:r>
+      <w:r>
+        <w:t>.</w:t>
+      </w:r>
+      <w:r>
+        <w:t xml:space="preserve"> term timetables, as well as not running the whole line at certain times of the day)</w:t>
+      </w:r>
+    </w:p>
+    <w:p>
+      <w:r>
+        <w:t>To</w:t>
+      </w:r>
+      <w:r>
+        <w:t xml:space="preserve"> make sure that the service is reliable, it constantly verifies if the rotas are properly allocated (no drivers assigned to two different routes at the same time) and checks against current traffic etc the time that it takes to go through the stops (e.g. changes the time it takes to get from stop A to stop B at peak times).</w:t>
+      </w:r>
+    </w:p>
+    <w:p>
+      <w:r>
+        <w:t>To</w:t>
+      </w:r>
+      <w:r>
+        <w:t xml:space="preserve"> avoid costs, the company makes sure that all the drivers have their hours allocated properly (not making less or more hours), as well as some systems that are used to make the service fast and reliable.</w:t>
+      </w:r>
+    </w:p>
+    <w:p>
+      <w:r>
+        <w:t xml:space="preserve">To provide a better service to their customers, the company now wants to provide the customers with an online service where they can see the updated timetables for their favourite services at all times, provide staff with a service that makes it easier for them to update bus timetables and make rotas, where all the information is centralized and where the computer systems </w:t>
       </w:r>
       <w:r>
         <w:t>make the tedious work of checking rotas and timetables against each other for consistencies easier.</w:t>

</xml_diff>